<commit_message>
libreria glm y lookat funcionando
</commit_message>
<xml_diff>
--- a/MemoriaRobotSiguelineas.docx
+++ b/MemoriaRobotSiguelineas.docx
@@ -3,8 +3,13 @@
 <w:document xmlns:wpc="http://schemas.microsoft.com/office/word/2010/wordprocessingCanvas" xmlns:cx="http://schemas.microsoft.com/office/drawing/2014/chartex" xmlns:cx1="http://schemas.microsoft.com/office/drawing/2015/9/8/chartex" xmlns:cx2="http://schemas.microsoft.com/office/drawing/2015/10/21/chartex" xmlns:cx3="http://schemas.microsoft.com/office/drawing/2016/5/9/chartex" xmlns:cx4="http://schemas.microsoft.com/office/drawing/2016/5/10/chartex" xmlns:cx5="http://schemas.microsoft.com/office/drawing/2016/5/11/chartex" xmlns:mc="http://schemas.openxmlformats.org/markup-compatibility/2006" xmlns:o="urn:schemas-microsoft-com:office:office" xmlns:r="http://schemas.openxmlformats.org/officeDocument/2006/relationships" xmlns:m="http://schemas.openxmlformats.org/officeDocument/2006/math" xmlns:v="urn:schemas-microsoft-com:vml" xmlns:wp14="http://schemas.microsoft.com/office/word/2010/wordprocessingDrawing" xmlns:wp="http://schemas.openxmlformats.org/drawingml/2006/wordprocessingDrawing" xmlns:w10="urn:schemas-microsoft-com:office:word" xmlns:w="http://schemas.openxmlformats.org/wordprocessingml/2006/main" xmlns:w14="http://schemas.microsoft.com/office/word/2010/wordml" xmlns:w15="http://schemas.microsoft.com/office/word/2012/wordml" xmlns:w16se="http://schemas.microsoft.com/office/word/2015/wordml/symex" xmlns:wpg="http://schemas.microsoft.com/office/word/2010/wordprocessingGroup" xmlns:wpi="http://schemas.microsoft.com/office/word/2010/wordprocessingInk" xmlns:wne="http://schemas.microsoft.com/office/word/2006/wordml" xmlns:wps="http://schemas.microsoft.com/office/word/2010/wordprocessingShape" mc:Ignorable="w14 w15 w16se wp14">
   <w:body>
     <w:p>
-      <w:r>
-        <w:t>Utilizacion de:</w:t>
+      <w:proofErr w:type="spellStart"/>
+      <w:r>
+        <w:t>Utilizacion</w:t>
+      </w:r>
+      <w:proofErr w:type="spellEnd"/>
+      <w:r>
+        <w:t xml:space="preserve"> de:</w:t>
       </w:r>
     </w:p>
     <w:p>
@@ -15,9 +20,19 @@
           <w:numId w:val="1"/>
         </w:numPr>
       </w:pPr>
-      <w:r>
-        <w:t>Qt Creator</w:t>
-      </w:r>
+      <w:proofErr w:type="spellStart"/>
+      <w:r>
+        <w:t>Qt</w:t>
+      </w:r>
+      <w:proofErr w:type="spellEnd"/>
+      <w:r>
+        <w:t xml:space="preserve"> </w:t>
+      </w:r>
+      <w:proofErr w:type="spellStart"/>
+      <w:r>
+        <w:t>Creator</w:t>
+      </w:r>
+      <w:proofErr w:type="spellEnd"/>
     </w:p>
     <w:p>
       <w:pPr>
@@ -27,8 +42,13 @@
           <w:numId w:val="1"/>
         </w:numPr>
       </w:pPr>
-      <w:r>
-        <w:t>Qt 5.7.1</w:t>
+      <w:proofErr w:type="spellStart"/>
+      <w:r>
+        <w:t>Qt</w:t>
+      </w:r>
+      <w:proofErr w:type="spellEnd"/>
+      <w:r>
+        <w:t xml:space="preserve"> 5.7.1</w:t>
       </w:r>
     </w:p>
     <w:p>
@@ -39,14 +59,13 @@
           <w:numId w:val="1"/>
         </w:numPr>
       </w:pPr>
-      <w:r>
-        <w:t>Mingw 32bits</w:t>
-      </w:r>
-    </w:p>
-    <w:p/>
-    <w:p>
-      <w:r>
-        <w:t>Pasos:</w:t>
+      <w:proofErr w:type="spellStart"/>
+      <w:r>
+        <w:t>Mingw</w:t>
+      </w:r>
+      <w:proofErr w:type="spellEnd"/>
+      <w:r>
+        <w:t xml:space="preserve"> 32bits</w:t>
       </w:r>
     </w:p>
     <w:p>
@@ -57,8 +76,19 @@
           <w:numId w:val="1"/>
         </w:numPr>
       </w:pPr>
-      <w:r>
-        <w:t>Creación de repositorio para control de versiones, utilizando en este caso git.</w:t>
+      <w:proofErr w:type="spellStart"/>
+      <w:r>
+        <w:t>Glm</w:t>
+      </w:r>
+      <w:proofErr w:type="spellEnd"/>
+      <w:r>
+        <w:t xml:space="preserve"> 0.9.8</w:t>
+      </w:r>
+    </w:p>
+    <w:p/>
+    <w:p>
+      <w:r>
+        <w:t>Pasos:</w:t>
       </w:r>
     </w:p>
     <w:p>
@@ -70,7 +100,15 @@
         </w:numPr>
       </w:pPr>
       <w:r>
-        <w:t>Creacion del proyecto en Qt creator.</w:t>
+        <w:t xml:space="preserve">Creación de repositorio para control de versiones, utilizando en este caso </w:t>
+      </w:r>
+      <w:proofErr w:type="spellStart"/>
+      <w:r>
+        <w:t>git</w:t>
+      </w:r>
+      <w:proofErr w:type="spellEnd"/>
+      <w:r>
+        <w:t>.</w:t>
       </w:r>
     </w:p>
     <w:p>
@@ -81,8 +119,222 @@
           <w:numId w:val="1"/>
         </w:numPr>
       </w:pPr>
-      <w:r>
-        <w:t>Creacion de la clase GLWidget</w:t>
+      <w:proofErr w:type="spellStart"/>
+      <w:r>
+        <w:t>Creacion</w:t>
+      </w:r>
+      <w:proofErr w:type="spellEnd"/>
+      <w:r>
+        <w:t xml:space="preserve"> del proyecto en </w:t>
+      </w:r>
+      <w:proofErr w:type="spellStart"/>
+      <w:r>
+        <w:t>Qt</w:t>
+      </w:r>
+      <w:proofErr w:type="spellEnd"/>
+      <w:r>
+        <w:t xml:space="preserve"> </w:t>
+      </w:r>
+      <w:proofErr w:type="spellStart"/>
+      <w:r>
+        <w:t>creator</w:t>
+      </w:r>
+      <w:proofErr w:type="spellEnd"/>
+      <w:r>
+        <w:t>.</w:t>
+      </w:r>
+    </w:p>
+    <w:p>
+      <w:pPr>
+        <w:pStyle w:val="Prrafodelista"/>
+        <w:numPr>
+          <w:ilvl w:val="0"/>
+          <w:numId w:val="1"/>
+        </w:numPr>
+      </w:pPr>
+      <w:proofErr w:type="spellStart"/>
+      <w:r>
+        <w:t>Creacion</w:t>
+      </w:r>
+      <w:proofErr w:type="spellEnd"/>
+      <w:r>
+        <w:t xml:space="preserve"> de la clase </w:t>
+      </w:r>
+      <w:proofErr w:type="spellStart"/>
+      <w:r>
+        <w:t>GLWidget</w:t>
+      </w:r>
+      <w:proofErr w:type="spellEnd"/>
+    </w:p>
+    <w:p>
+      <w:pPr>
+        <w:pStyle w:val="Prrafodelista"/>
+        <w:numPr>
+          <w:ilvl w:val="0"/>
+          <w:numId w:val="1"/>
+        </w:numPr>
+      </w:pPr>
+      <w:r>
+        <w:t xml:space="preserve">Configuración básica para la utilización de </w:t>
+      </w:r>
+      <w:proofErr w:type="spellStart"/>
+      <w:r>
+        <w:t>opengl</w:t>
+      </w:r>
+      <w:proofErr w:type="spellEnd"/>
+      <w:r>
+        <w:t>.</w:t>
+      </w:r>
+    </w:p>
+    <w:p>
+      <w:pPr>
+        <w:pStyle w:val="Prrafodelista"/>
+        <w:numPr>
+          <w:ilvl w:val="0"/>
+          <w:numId w:val="1"/>
+        </w:numPr>
+      </w:pPr>
+      <w:proofErr w:type="spellStart"/>
+      <w:r>
+        <w:t>Creacion</w:t>
+      </w:r>
+      <w:proofErr w:type="spellEnd"/>
+      <w:r>
+        <w:t xml:space="preserve"> de ventana para visualización de </w:t>
+      </w:r>
+      <w:proofErr w:type="spellStart"/>
+      <w:r>
+        <w:t>opengl</w:t>
+      </w:r>
+      <w:proofErr w:type="spellEnd"/>
+      <w:r>
+        <w:t xml:space="preserve"> y zona para parámetros.</w:t>
+      </w:r>
+    </w:p>
+    <w:p>
+      <w:pPr>
+        <w:pStyle w:val="Prrafodelista"/>
+        <w:numPr>
+          <w:ilvl w:val="0"/>
+          <w:numId w:val="1"/>
+        </w:numPr>
+      </w:pPr>
+      <w:proofErr w:type="spellStart"/>
+      <w:r>
+        <w:t>Creacion</w:t>
+      </w:r>
+      <w:proofErr w:type="spellEnd"/>
+      <w:r>
+        <w:t xml:space="preserve"> de “</w:t>
+      </w:r>
+      <w:proofErr w:type="spellStart"/>
+      <w:r>
+        <w:t>perspective</w:t>
+      </w:r>
+      <w:proofErr w:type="spellEnd"/>
+      <w:r>
+        <w:t xml:space="preserve">” a partir de </w:t>
+      </w:r>
+      <w:proofErr w:type="spellStart"/>
+      <w:r>
+        <w:t>glFrustrum</w:t>
+      </w:r>
+      <w:proofErr w:type="spellEnd"/>
+      <w:r>
+        <w:t xml:space="preserve"> puesto que no se puede utilizar </w:t>
+      </w:r>
+      <w:proofErr w:type="spellStart"/>
+      <w:r>
+        <w:t>glPerspective</w:t>
+      </w:r>
+      <w:proofErr w:type="spellEnd"/>
+      <w:r>
+        <w:t xml:space="preserve"> (</w:t>
+      </w:r>
+      <w:proofErr w:type="spellStart"/>
+      <w:r>
+        <w:t>qt</w:t>
+      </w:r>
+      <w:proofErr w:type="spellEnd"/>
+      <w:r>
+        <w:t xml:space="preserve"> utiliza </w:t>
+      </w:r>
+      <w:proofErr w:type="spellStart"/>
+      <w:r>
+        <w:t>opengl</w:t>
+      </w:r>
+      <w:proofErr w:type="spellEnd"/>
+      <w:r>
+        <w:t xml:space="preserve"> 3.X y a partir de </w:t>
+      </w:r>
+      <w:proofErr w:type="spellStart"/>
+      <w:r>
+        <w:t>opengl</w:t>
+      </w:r>
+      <w:proofErr w:type="spellEnd"/>
+      <w:r>
+        <w:t xml:space="preserve"> 3 no se puede).</w:t>
+      </w:r>
+    </w:p>
+    <w:p>
+      <w:pPr>
+        <w:pStyle w:val="Prrafodelista"/>
+        <w:numPr>
+          <w:ilvl w:val="0"/>
+          <w:numId w:val="1"/>
+        </w:numPr>
+      </w:pPr>
+      <w:proofErr w:type="spellStart"/>
+      <w:r>
+        <w:t>Utilizacion</w:t>
+      </w:r>
+      <w:proofErr w:type="spellEnd"/>
+      <w:r>
+        <w:t xml:space="preserve"> de la librería GLM para utilizar </w:t>
+      </w:r>
+      <w:proofErr w:type="spellStart"/>
+      <w:r>
+        <w:t>LookAt</w:t>
+      </w:r>
+      <w:proofErr w:type="spellEnd"/>
+      <w:r>
+        <w:t xml:space="preserve"> que creara la matriz View y añadiremos a la pila con </w:t>
+      </w:r>
+      <w:proofErr w:type="spellStart"/>
+      <w:r>
+        <w:t>glLoadMatrix</w:t>
+      </w:r>
+      <w:proofErr w:type="spellEnd"/>
+      <w:r>
+        <w:t xml:space="preserve">. </w:t>
+      </w:r>
+    </w:p>
+    <w:p>
+      <w:pPr>
+        <w:pStyle w:val="Prrafodelista"/>
+        <w:numPr>
+          <w:ilvl w:val="0"/>
+          <w:numId w:val="1"/>
+        </w:numPr>
+      </w:pPr>
+      <w:r>
+        <w:t xml:space="preserve">// se podría utilizar la librería </w:t>
+      </w:r>
+      <w:proofErr w:type="spellStart"/>
+      <w:r>
+        <w:t>glm</w:t>
+      </w:r>
+      <w:proofErr w:type="spellEnd"/>
+      <w:r>
+        <w:t xml:space="preserve"> para usar </w:t>
+      </w:r>
+      <w:proofErr w:type="spellStart"/>
+      <w:r>
+        <w:t>perspective</w:t>
+      </w:r>
+      <w:proofErr w:type="spellEnd"/>
+      <w:r>
+        <w:t xml:space="preserve"> puesto que esta la tiene implementada.</w:t>
       </w:r>
       <w:bookmarkStart w:id="0" w:name="_GoBack"/>
       <w:bookmarkEnd w:id="0"/>

</xml_diff>

<commit_message>
movimiento manual del robot
</commit_message>
<xml_diff>
--- a/MemoriaRobotSiguelineas.docx
+++ b/MemoriaRobotSiguelineas.docx
@@ -335,6 +335,87 @@
       <w:proofErr w:type="spellEnd"/>
       <w:r>
         <w:t xml:space="preserve"> puesto que esta la tiene implementada.</w:t>
+      </w:r>
+    </w:p>
+    <w:p>
+      <w:pPr>
+        <w:pStyle w:val="Prrafodelista"/>
+        <w:numPr>
+          <w:ilvl w:val="0"/>
+          <w:numId w:val="1"/>
+        </w:numPr>
+      </w:pPr>
+      <w:r>
+        <w:t>Movimiento del robot mediante uso de las teclas</w:t>
+      </w:r>
+    </w:p>
+    <w:p>
+      <w:pPr>
+        <w:pStyle w:val="Prrafodelista"/>
+        <w:numPr>
+          <w:ilvl w:val="0"/>
+          <w:numId w:val="1"/>
+        </w:numPr>
+      </w:pPr>
+      <w:r>
+        <w:t xml:space="preserve">Activar </w:t>
+      </w:r>
+      <w:proofErr w:type="spellStart"/>
+      <w:r>
+        <w:t>strong</w:t>
+      </w:r>
+      <w:proofErr w:type="spellEnd"/>
+      <w:r>
+        <w:t xml:space="preserve"> </w:t>
+      </w:r>
+      <w:proofErr w:type="spellStart"/>
+      <w:r>
+        <w:t>focus</w:t>
+      </w:r>
+      <w:proofErr w:type="spellEnd"/>
+      <w:r>
+        <w:t xml:space="preserve"> mediante “</w:t>
+      </w:r>
+      <w:proofErr w:type="spellStart"/>
+      <w:r>
+        <w:t>setFocusPolicy</w:t>
+      </w:r>
+      <w:proofErr w:type="spellEnd"/>
+      <w:r>
+        <w:t>(</w:t>
+      </w:r>
+      <w:proofErr w:type="spellStart"/>
+      <w:r>
+        <w:rPr>
+          <w:color w:val="800080"/>
+        </w:rPr>
+        <w:t>Qt</w:t>
+      </w:r>
+      <w:proofErr w:type="spellEnd"/>
+      <w:r>
+        <w:t>::</w:t>
+      </w:r>
+      <w:proofErr w:type="spellStart"/>
+      <w:r>
+        <w:rPr>
+          <w:color w:val="800080"/>
+        </w:rPr>
+        <w:t>StrongFocus</w:t>
+      </w:r>
+      <w:proofErr w:type="spellEnd"/>
+      <w:r>
+        <w:t>);</w:t>
+      </w:r>
+      <w:r>
+        <w:t xml:space="preserve">” para que el widget </w:t>
+      </w:r>
+      <w:proofErr w:type="spellStart"/>
+      <w:r>
+        <w:t>glwidget</w:t>
+      </w:r>
+      <w:proofErr w:type="spellEnd"/>
+      <w:r>
+        <w:t xml:space="preserve"> pueda recibir eventos de teclado y raton.</w:t>
       </w:r>
       <w:bookmarkStart w:id="0" w:name="_GoBack"/>
       <w:bookmarkEnd w:id="0"/>

</xml_diff>

<commit_message>
pequeña actualizacion de memoria
</commit_message>
<xml_diff>
--- a/MemoriaRobotSiguelineas.docx
+++ b/MemoriaRobotSiguelineas.docx
@@ -221,6 +221,42 @@
       </w:pPr>
       <w:r>
         <w:t>Movimiento manual del robot mediante las mecánicas propias de este, es decir, solo se puede parar las ruedas y con ello el robot girara o seguirá recto</w:t>
+      </w:r>
+    </w:p>
+    <w:p>
+      <w:pPr>
+        <w:pStyle w:val="Prrafodelista"/>
+        <w:numPr>
+          <w:ilvl w:val="0"/>
+          <w:numId w:val="1"/>
+        </w:numPr>
+      </w:pPr>
+      <w:r>
+        <w:t>A</w:t>
+      </w:r>
+    </w:p>
+    <w:p>
+      <w:pPr>
+        <w:pStyle w:val="Prrafodelista"/>
+        <w:numPr>
+          <w:ilvl w:val="0"/>
+          <w:numId w:val="1"/>
+        </w:numPr>
+      </w:pPr>
+      <w:r>
+        <w:t>Widgets para la introducción de parámetros (wheelSpeed, wheelRadius, wheelSeparation,sensorSeparation,robotRadius) por iu.</w:t>
+      </w:r>
+    </w:p>
+    <w:p>
+      <w:pPr>
+        <w:pStyle w:val="Prrafodelista"/>
+        <w:numPr>
+          <w:ilvl w:val="0"/>
+          <w:numId w:val="1"/>
+        </w:numPr>
+      </w:pPr>
+      <w:r>
+        <w:t>Paso de parámetros entre widgets.</w:t>
       </w:r>
       <w:bookmarkStart w:id="0" w:name="_GoBack"/>
       <w:bookmarkEnd w:id="0"/>

</xml_diff>

<commit_message>
arreglo errror medida parametros + cambio de posicion de camara + limpieza codigo
-entrada en funciones de rotacion en radianes en vez de grados
-cambio de cama a (0,5,5) y por lo tanto movimiento del robot a una
posicion acorde inicial
-limpieza de variables, reajuste de nombres
</commit_message>
<xml_diff>
--- a/MemoriaRobotSiguelineas.docx
+++ b/MemoriaRobotSiguelineas.docx
@@ -3,56 +3,86 @@
 <w:document xmlns:wpc="http://schemas.microsoft.com/office/word/2010/wordprocessingCanvas" xmlns:cx="http://schemas.microsoft.com/office/drawing/2014/chartex" xmlns:cx1="http://schemas.microsoft.com/office/drawing/2015/9/8/chartex" xmlns:cx2="http://schemas.microsoft.com/office/drawing/2015/10/21/chartex" xmlns:cx3="http://schemas.microsoft.com/office/drawing/2016/5/9/chartex" xmlns:cx4="http://schemas.microsoft.com/office/drawing/2016/5/10/chartex" xmlns:cx5="http://schemas.microsoft.com/office/drawing/2016/5/11/chartex" xmlns:cx6="http://schemas.microsoft.com/office/drawing/2016/5/12/chartex" xmlns:cx7="http://schemas.microsoft.com/office/drawing/2016/5/13/chartex" xmlns:cx8="http://schemas.microsoft.com/office/drawing/2016/5/14/chartex" xmlns:mc="http://schemas.openxmlformats.org/markup-compatibility/2006" xmlns:o="urn:schemas-microsoft-com:office:office" xmlns:r="http://schemas.openxmlformats.org/officeDocument/2006/relationships" xmlns:m="http://schemas.openxmlformats.org/officeDocument/2006/math" xmlns:v="urn:schemas-microsoft-com:vml" xmlns:wp14="http://schemas.microsoft.com/office/word/2010/wordprocessingDrawing" xmlns:wp="http://schemas.openxmlformats.org/drawingml/2006/wordprocessingDrawing" xmlns:w10="urn:schemas-microsoft-com:office:word" xmlns:w="http://schemas.openxmlformats.org/wordprocessingml/2006/main" xmlns:w14="http://schemas.microsoft.com/office/word/2010/wordml" xmlns:w15="http://schemas.microsoft.com/office/word/2012/wordml" xmlns:w16se="http://schemas.microsoft.com/office/word/2015/wordml/symex" xmlns:wpg="http://schemas.microsoft.com/office/word/2010/wordprocessingGroup" xmlns:wpi="http://schemas.microsoft.com/office/word/2010/wordprocessingInk" xmlns:wne="http://schemas.microsoft.com/office/word/2006/wordml" xmlns:wps="http://schemas.microsoft.com/office/word/2010/wordprocessingShape" mc:Ignorable="w14 w15 w16se wp14">
   <w:body>
     <w:p>
-      <w:r>
-        <w:t>Utilizacion de:</w:t>
-      </w:r>
-    </w:p>
-    <w:p>
-      <w:pPr>
-        <w:pStyle w:val="Prrafodelista"/>
-        <w:numPr>
-          <w:ilvl w:val="0"/>
-          <w:numId w:val="1"/>
-        </w:numPr>
-      </w:pPr>
-      <w:r>
-        <w:t>Qt Creator</w:t>
-      </w:r>
-    </w:p>
-    <w:p>
-      <w:pPr>
-        <w:pStyle w:val="Prrafodelista"/>
-        <w:numPr>
-          <w:ilvl w:val="0"/>
-          <w:numId w:val="1"/>
-        </w:numPr>
-      </w:pPr>
-      <w:r>
-        <w:t>Qt 5.7.1</w:t>
-      </w:r>
-    </w:p>
-    <w:p>
-      <w:pPr>
-        <w:pStyle w:val="Prrafodelista"/>
-        <w:numPr>
-          <w:ilvl w:val="0"/>
-          <w:numId w:val="1"/>
-        </w:numPr>
-      </w:pPr>
-      <w:r>
-        <w:t>Mingw 32bits</w:t>
-      </w:r>
-    </w:p>
-    <w:p>
-      <w:pPr>
-        <w:pStyle w:val="Prrafodelista"/>
-        <w:numPr>
-          <w:ilvl w:val="0"/>
-          <w:numId w:val="1"/>
-        </w:numPr>
-      </w:pPr>
-      <w:r>
-        <w:t>Glm 0.9.8</w:t>
+      <w:proofErr w:type="spellStart"/>
+      <w:r>
+        <w:t>Utilizacion</w:t>
+      </w:r>
+      <w:proofErr w:type="spellEnd"/>
+      <w:r>
+        <w:t xml:space="preserve"> de:</w:t>
+      </w:r>
+    </w:p>
+    <w:p>
+      <w:pPr>
+        <w:pStyle w:val="Prrafodelista"/>
+        <w:numPr>
+          <w:ilvl w:val="0"/>
+          <w:numId w:val="1"/>
+        </w:numPr>
+      </w:pPr>
+      <w:proofErr w:type="spellStart"/>
+      <w:r>
+        <w:t>Qt</w:t>
+      </w:r>
+      <w:proofErr w:type="spellEnd"/>
+      <w:r>
+        <w:t xml:space="preserve"> </w:t>
+      </w:r>
+      <w:proofErr w:type="spellStart"/>
+      <w:r>
+        <w:t>Creator</w:t>
+      </w:r>
+      <w:proofErr w:type="spellEnd"/>
+    </w:p>
+    <w:p>
+      <w:pPr>
+        <w:pStyle w:val="Prrafodelista"/>
+        <w:numPr>
+          <w:ilvl w:val="0"/>
+          <w:numId w:val="1"/>
+        </w:numPr>
+      </w:pPr>
+      <w:proofErr w:type="spellStart"/>
+      <w:r>
+        <w:t>Qt</w:t>
+      </w:r>
+      <w:proofErr w:type="spellEnd"/>
+      <w:r>
+        <w:t xml:space="preserve"> 5.7.1</w:t>
+      </w:r>
+    </w:p>
+    <w:p>
+      <w:pPr>
+        <w:pStyle w:val="Prrafodelista"/>
+        <w:numPr>
+          <w:ilvl w:val="0"/>
+          <w:numId w:val="1"/>
+        </w:numPr>
+      </w:pPr>
+      <w:proofErr w:type="spellStart"/>
+      <w:r>
+        <w:t>Mingw</w:t>
+      </w:r>
+      <w:proofErr w:type="spellEnd"/>
+      <w:r>
+        <w:t xml:space="preserve"> 32bits</w:t>
+      </w:r>
+    </w:p>
+    <w:p>
+      <w:pPr>
+        <w:pStyle w:val="Prrafodelista"/>
+        <w:numPr>
+          <w:ilvl w:val="0"/>
+          <w:numId w:val="1"/>
+        </w:numPr>
+      </w:pPr>
+      <w:proofErr w:type="spellStart"/>
+      <w:r>
+        <w:t>Glm</w:t>
+      </w:r>
+      <w:proofErr w:type="spellEnd"/>
+      <w:r>
+        <w:t xml:space="preserve"> 0.9.8</w:t>
       </w:r>
     </w:p>
     <w:p/>
@@ -70,91 +100,241 @@
         </w:numPr>
       </w:pPr>
       <w:r>
-        <w:t>Creación de repositorio para control de versiones, utilizando en este caso git.</w:t>
-      </w:r>
-    </w:p>
-    <w:p>
-      <w:pPr>
-        <w:pStyle w:val="Prrafodelista"/>
-        <w:numPr>
-          <w:ilvl w:val="0"/>
-          <w:numId w:val="1"/>
-        </w:numPr>
-      </w:pPr>
-      <w:r>
-        <w:t>Creacion del proyecto en Qt creator.</w:t>
-      </w:r>
-    </w:p>
-    <w:p>
-      <w:pPr>
-        <w:pStyle w:val="Prrafodelista"/>
-        <w:numPr>
-          <w:ilvl w:val="0"/>
-          <w:numId w:val="1"/>
-        </w:numPr>
-      </w:pPr>
-      <w:r>
-        <w:t>Creacion de la clase GLWidget</w:t>
-      </w:r>
-    </w:p>
-    <w:p>
-      <w:pPr>
-        <w:pStyle w:val="Prrafodelista"/>
-        <w:numPr>
-          <w:ilvl w:val="0"/>
-          <w:numId w:val="1"/>
-        </w:numPr>
-      </w:pPr>
-      <w:r>
-        <w:t>Configuración básica para la utilización de opengl.</w:t>
-      </w:r>
-    </w:p>
-    <w:p>
-      <w:pPr>
-        <w:pStyle w:val="Prrafodelista"/>
-        <w:numPr>
-          <w:ilvl w:val="0"/>
-          <w:numId w:val="1"/>
-        </w:numPr>
-      </w:pPr>
-      <w:r>
-        <w:t>Creacion de ventana para visualización de opengl y zona para parámetros.</w:t>
-      </w:r>
-    </w:p>
-    <w:p>
-      <w:pPr>
-        <w:pStyle w:val="Prrafodelista"/>
-        <w:numPr>
-          <w:ilvl w:val="0"/>
-          <w:numId w:val="1"/>
-        </w:numPr>
-      </w:pPr>
-      <w:r>
-        <w:t>Creacion de “perspective” a partir de glFrustrum puesto que no se puede utilizar glPerspective (qt utiliza opengl 3.X y a partir de opengl 3 no se puede).</w:t>
-      </w:r>
-    </w:p>
-    <w:p>
-      <w:pPr>
-        <w:pStyle w:val="Prrafodelista"/>
-        <w:numPr>
-          <w:ilvl w:val="0"/>
-          <w:numId w:val="1"/>
-        </w:numPr>
-      </w:pPr>
-      <w:r>
-        <w:t xml:space="preserve">Utilizacion de la librería GLM para utilizar LookAt que creara la matriz View y añadiremos a la pila con glLoadMatrix. </w:t>
-      </w:r>
-    </w:p>
-    <w:p>
-      <w:pPr>
-        <w:pStyle w:val="Prrafodelista"/>
-        <w:numPr>
-          <w:ilvl w:val="0"/>
-          <w:numId w:val="1"/>
-        </w:numPr>
-      </w:pPr>
-      <w:r>
-        <w:t>// se podría utilizar la librería glm para usar perspective puesto que esta la tiene implementada.</w:t>
+        <w:t xml:space="preserve">Creación de repositorio para control de versiones, utilizando en este caso </w:t>
+      </w:r>
+      <w:proofErr w:type="spellStart"/>
+      <w:r>
+        <w:t>git</w:t>
+      </w:r>
+      <w:proofErr w:type="spellEnd"/>
+      <w:r>
+        <w:t>.</w:t>
+      </w:r>
+    </w:p>
+    <w:p>
+      <w:pPr>
+        <w:pStyle w:val="Prrafodelista"/>
+        <w:numPr>
+          <w:ilvl w:val="0"/>
+          <w:numId w:val="1"/>
+        </w:numPr>
+      </w:pPr>
+      <w:proofErr w:type="spellStart"/>
+      <w:r>
+        <w:t>Creacion</w:t>
+      </w:r>
+      <w:proofErr w:type="spellEnd"/>
+      <w:r>
+        <w:t xml:space="preserve"> del proyecto en </w:t>
+      </w:r>
+      <w:proofErr w:type="spellStart"/>
+      <w:r>
+        <w:t>Qt</w:t>
+      </w:r>
+      <w:proofErr w:type="spellEnd"/>
+      <w:r>
+        <w:t xml:space="preserve"> </w:t>
+      </w:r>
+      <w:proofErr w:type="spellStart"/>
+      <w:r>
+        <w:t>creator</w:t>
+      </w:r>
+      <w:proofErr w:type="spellEnd"/>
+      <w:r>
+        <w:t>.</w:t>
+      </w:r>
+    </w:p>
+    <w:p>
+      <w:pPr>
+        <w:pStyle w:val="Prrafodelista"/>
+        <w:numPr>
+          <w:ilvl w:val="0"/>
+          <w:numId w:val="1"/>
+        </w:numPr>
+      </w:pPr>
+      <w:proofErr w:type="spellStart"/>
+      <w:r>
+        <w:t>Creacion</w:t>
+      </w:r>
+      <w:proofErr w:type="spellEnd"/>
+      <w:r>
+        <w:t xml:space="preserve"> de la clase </w:t>
+      </w:r>
+      <w:proofErr w:type="spellStart"/>
+      <w:r>
+        <w:t>GLWidget</w:t>
+      </w:r>
+      <w:proofErr w:type="spellEnd"/>
+    </w:p>
+    <w:p>
+      <w:pPr>
+        <w:pStyle w:val="Prrafodelista"/>
+        <w:numPr>
+          <w:ilvl w:val="0"/>
+          <w:numId w:val="1"/>
+        </w:numPr>
+      </w:pPr>
+      <w:r>
+        <w:t xml:space="preserve">Configuración básica para la utilización de </w:t>
+      </w:r>
+      <w:proofErr w:type="spellStart"/>
+      <w:r>
+        <w:t>opengl</w:t>
+      </w:r>
+      <w:proofErr w:type="spellEnd"/>
+      <w:r>
+        <w:t>.</w:t>
+      </w:r>
+    </w:p>
+    <w:p>
+      <w:pPr>
+        <w:pStyle w:val="Prrafodelista"/>
+        <w:numPr>
+          <w:ilvl w:val="0"/>
+          <w:numId w:val="1"/>
+        </w:numPr>
+      </w:pPr>
+      <w:proofErr w:type="spellStart"/>
+      <w:r>
+        <w:t>Creacion</w:t>
+      </w:r>
+      <w:proofErr w:type="spellEnd"/>
+      <w:r>
+        <w:t xml:space="preserve"> de ventana para visualización de </w:t>
+      </w:r>
+      <w:proofErr w:type="spellStart"/>
+      <w:r>
+        <w:t>opengl</w:t>
+      </w:r>
+      <w:proofErr w:type="spellEnd"/>
+      <w:r>
+        <w:t xml:space="preserve"> y zona para parámetros.</w:t>
+      </w:r>
+    </w:p>
+    <w:p>
+      <w:pPr>
+        <w:pStyle w:val="Prrafodelista"/>
+        <w:numPr>
+          <w:ilvl w:val="0"/>
+          <w:numId w:val="1"/>
+        </w:numPr>
+      </w:pPr>
+      <w:proofErr w:type="spellStart"/>
+      <w:r>
+        <w:t>Creacion</w:t>
+      </w:r>
+      <w:proofErr w:type="spellEnd"/>
+      <w:r>
+        <w:t xml:space="preserve"> de “</w:t>
+      </w:r>
+      <w:proofErr w:type="spellStart"/>
+      <w:r>
+        <w:t>perspective</w:t>
+      </w:r>
+      <w:proofErr w:type="spellEnd"/>
+      <w:r>
+        <w:t xml:space="preserve">” a partir de </w:t>
+      </w:r>
+      <w:proofErr w:type="spellStart"/>
+      <w:r>
+        <w:t>glFrustrum</w:t>
+      </w:r>
+      <w:proofErr w:type="spellEnd"/>
+      <w:r>
+        <w:t xml:space="preserve"> puesto que no se puede utilizar </w:t>
+      </w:r>
+      <w:proofErr w:type="spellStart"/>
+      <w:r>
+        <w:t>glPerspective</w:t>
+      </w:r>
+      <w:proofErr w:type="spellEnd"/>
+      <w:r>
+        <w:t xml:space="preserve"> (</w:t>
+      </w:r>
+      <w:proofErr w:type="spellStart"/>
+      <w:r>
+        <w:t>qt</w:t>
+      </w:r>
+      <w:proofErr w:type="spellEnd"/>
+      <w:r>
+        <w:t xml:space="preserve"> utiliza </w:t>
+      </w:r>
+      <w:proofErr w:type="spellStart"/>
+      <w:r>
+        <w:t>opengl</w:t>
+      </w:r>
+      <w:proofErr w:type="spellEnd"/>
+      <w:r>
+        <w:t xml:space="preserve"> 3.X y a partir de </w:t>
+      </w:r>
+      <w:proofErr w:type="spellStart"/>
+      <w:r>
+        <w:t>opengl</w:t>
+      </w:r>
+      <w:proofErr w:type="spellEnd"/>
+      <w:r>
+        <w:t xml:space="preserve"> 3 no se puede).</w:t>
+      </w:r>
+    </w:p>
+    <w:p>
+      <w:pPr>
+        <w:pStyle w:val="Prrafodelista"/>
+        <w:numPr>
+          <w:ilvl w:val="0"/>
+          <w:numId w:val="1"/>
+        </w:numPr>
+      </w:pPr>
+      <w:proofErr w:type="spellStart"/>
+      <w:r>
+        <w:t>Utilizacion</w:t>
+      </w:r>
+      <w:proofErr w:type="spellEnd"/>
+      <w:r>
+        <w:t xml:space="preserve"> de la librería GLM para utilizar </w:t>
+      </w:r>
+      <w:proofErr w:type="spellStart"/>
+      <w:r>
+        <w:t>LookAt</w:t>
+      </w:r>
+      <w:proofErr w:type="spellEnd"/>
+      <w:r>
+        <w:t xml:space="preserve"> que creara la matriz View y añadiremos a la pila con </w:t>
+      </w:r>
+      <w:proofErr w:type="spellStart"/>
+      <w:r>
+        <w:t>glLoadMatrix</w:t>
+      </w:r>
+      <w:proofErr w:type="spellEnd"/>
+      <w:r>
+        <w:t xml:space="preserve">. </w:t>
+      </w:r>
+    </w:p>
+    <w:p>
+      <w:pPr>
+        <w:pStyle w:val="Prrafodelista"/>
+        <w:numPr>
+          <w:ilvl w:val="0"/>
+          <w:numId w:val="1"/>
+        </w:numPr>
+      </w:pPr>
+      <w:r>
+        <w:t xml:space="preserve">// se podría utilizar la librería </w:t>
+      </w:r>
+      <w:proofErr w:type="spellStart"/>
+      <w:r>
+        <w:t>glm</w:t>
+      </w:r>
+      <w:proofErr w:type="spellEnd"/>
+      <w:r>
+        <w:t xml:space="preserve"> para usar </w:t>
+      </w:r>
+      <w:proofErr w:type="spellStart"/>
+      <w:r>
+        <w:t>perspective</w:t>
+      </w:r>
+      <w:proofErr w:type="spellEnd"/>
+      <w:r>
+        <w:t xml:space="preserve"> puesto que esta la tiene implementada.</w:t>
       </w:r>
     </w:p>
     <w:p>
@@ -178,38 +358,100 @@
         </w:numPr>
       </w:pPr>
       <w:r>
-        <w:t>Activar strong focus mediante “setFocusPolicy(</w:t>
-      </w:r>
+        <w:t xml:space="preserve">Activar </w:t>
+      </w:r>
+      <w:proofErr w:type="spellStart"/>
+      <w:r>
+        <w:t>strong</w:t>
+      </w:r>
+      <w:proofErr w:type="spellEnd"/>
+      <w:r>
+        <w:t xml:space="preserve"> </w:t>
+      </w:r>
+      <w:proofErr w:type="spellStart"/>
+      <w:r>
+        <w:t>focus</w:t>
+      </w:r>
+      <w:proofErr w:type="spellEnd"/>
+      <w:r>
+        <w:t xml:space="preserve"> mediante “</w:t>
+      </w:r>
+      <w:proofErr w:type="spellStart"/>
+      <w:r>
+        <w:t>setFocusPolicy</w:t>
+      </w:r>
+      <w:proofErr w:type="spellEnd"/>
+      <w:r>
+        <w:t>(</w:t>
+      </w:r>
+      <w:proofErr w:type="spellStart"/>
       <w:r>
         <w:rPr>
           <w:color w:val="800080"/>
         </w:rPr>
         <w:t>Qt</w:t>
       </w:r>
+      <w:proofErr w:type="spellEnd"/>
       <w:r>
         <w:t>::</w:t>
       </w:r>
+      <w:proofErr w:type="spellStart"/>
       <w:r>
         <w:rPr>
           <w:color w:val="800080"/>
         </w:rPr>
         <w:t>StrongFocus</w:t>
       </w:r>
-      <w:r>
-        <w:t>);” para que el widget glwidget pueda recibir eventos de teclado y raton.</w:t>
-      </w:r>
-    </w:p>
-    <w:p>
-      <w:pPr>
-        <w:pStyle w:val="Prrafodelista"/>
-        <w:numPr>
-          <w:ilvl w:val="0"/>
-          <w:numId w:val="1"/>
-        </w:numPr>
-      </w:pPr>
-      <w:r>
-        <w:t>Introduccion de las formulas de movimiento sobre robotica</w:t>
-      </w:r>
+      <w:proofErr w:type="spellEnd"/>
+      <w:r>
+        <w:t xml:space="preserve">);” para que el widget </w:t>
+      </w:r>
+      <w:proofErr w:type="spellStart"/>
+      <w:r>
+        <w:t>glwidget</w:t>
+      </w:r>
+      <w:proofErr w:type="spellEnd"/>
+      <w:r>
+        <w:t xml:space="preserve"> pueda recibir eventos de teclado y </w:t>
+      </w:r>
+      <w:proofErr w:type="spellStart"/>
+      <w:r>
+        <w:t>raton</w:t>
+      </w:r>
+      <w:proofErr w:type="spellEnd"/>
+      <w:r>
+        <w:t>.</w:t>
+      </w:r>
+    </w:p>
+    <w:p>
+      <w:pPr>
+        <w:pStyle w:val="Prrafodelista"/>
+        <w:numPr>
+          <w:ilvl w:val="0"/>
+          <w:numId w:val="1"/>
+        </w:numPr>
+      </w:pPr>
+      <w:proofErr w:type="spellStart"/>
+      <w:r>
+        <w:t>Introduccion</w:t>
+      </w:r>
+      <w:proofErr w:type="spellEnd"/>
+      <w:r>
+        <w:t xml:space="preserve"> de las </w:t>
+      </w:r>
+      <w:proofErr w:type="spellStart"/>
+      <w:r>
+        <w:t>formulas</w:t>
+      </w:r>
+      <w:proofErr w:type="spellEnd"/>
+      <w:r>
+        <w:t xml:space="preserve"> de movimiento sobre </w:t>
+      </w:r>
+      <w:proofErr w:type="spellStart"/>
+      <w:r>
+        <w:t>robotica</w:t>
+      </w:r>
+      <w:proofErr w:type="spellEnd"/>
     </w:p>
     <w:p>
       <w:pPr>
@@ -233,33 +475,77 @@
       </w:pPr>
       <w:r>
         <w:t>A</w:t>
-      </w:r>
-    </w:p>
-    <w:p>
-      <w:pPr>
-        <w:pStyle w:val="Prrafodelista"/>
-        <w:numPr>
-          <w:ilvl w:val="0"/>
-          <w:numId w:val="1"/>
-        </w:numPr>
-      </w:pPr>
-      <w:r>
-        <w:t>Widgets para la introducción de parámetros (wheelSpeed, wheelRadius, wheelSeparation,sensorSeparation,robotRadius) por iu.</w:t>
-      </w:r>
-    </w:p>
-    <w:p>
-      <w:pPr>
-        <w:pStyle w:val="Prrafodelista"/>
-        <w:numPr>
-          <w:ilvl w:val="0"/>
-          <w:numId w:val="1"/>
-        </w:numPr>
-      </w:pPr>
-      <w:r>
-        <w:t>Paso de parámetros entre widgets.</w:t>
       </w:r>
       <w:bookmarkStart w:id="0" w:name="_GoBack"/>
       <w:bookmarkEnd w:id="0"/>
+    </w:p>
+    <w:p>
+      <w:pPr>
+        <w:pStyle w:val="Prrafodelista"/>
+        <w:numPr>
+          <w:ilvl w:val="0"/>
+          <w:numId w:val="1"/>
+        </w:numPr>
+      </w:pPr>
+      <w:r>
+        <w:t>Widgets para la introducción de parámetros (</w:t>
+      </w:r>
+      <w:proofErr w:type="spellStart"/>
+      <w:r>
+        <w:t>wheelSpeed</w:t>
+      </w:r>
+      <w:proofErr w:type="spellEnd"/>
+      <w:r>
+        <w:t xml:space="preserve">, </w:t>
+      </w:r>
+      <w:proofErr w:type="spellStart"/>
+      <w:r>
+        <w:t>wheelRadius</w:t>
+      </w:r>
+      <w:proofErr w:type="spellEnd"/>
+      <w:r>
+        <w:t xml:space="preserve">, </w:t>
+      </w:r>
+      <w:proofErr w:type="spellStart"/>
+      <w:r>
+        <w:t>wheelSeparation,sensorSeparation,robot</w:t>
+      </w:r>
+      <w:r>
+        <w:t>Diameter</w:t>
+      </w:r>
+      <w:proofErr w:type="spellEnd"/>
+      <w:r>
+        <w:t xml:space="preserve">) por </w:t>
+      </w:r>
+      <w:proofErr w:type="spellStart"/>
+      <w:r>
+        <w:t>iu</w:t>
+      </w:r>
+      <w:proofErr w:type="spellEnd"/>
+      <w:r>
+        <w:t>.</w:t>
+      </w:r>
+    </w:p>
+    <w:p>
+      <w:pPr>
+        <w:pStyle w:val="Prrafodelista"/>
+        <w:numPr>
+          <w:ilvl w:val="0"/>
+          <w:numId w:val="1"/>
+        </w:numPr>
+      </w:pPr>
+      <w:r>
+        <w:t>Paso de parámetros entre widgets.</w:t>
+      </w:r>
+    </w:p>
+    <w:p>
+      <w:pPr>
+        <w:pStyle w:val="Prrafodelista"/>
+        <w:numPr>
+          <w:ilvl w:val="0"/>
+          <w:numId w:val="1"/>
+        </w:numPr>
+      </w:pPr>
     </w:p>
     <w:sectPr>
       <w:pgSz w:w="11906" w:h="16838"/>

</xml_diff>